<commit_message>
Feedback from User Experience demo on 6/24/2015.
Feedback from User Experience demo on 6/24/2015.
</commit_message>
<xml_diff>
--- a/Req/Functional Spec/MOM - UX Design 06242015.docx
+++ b/Req/Functional Spec/MOM - UX Design 06242015.docx
@@ -126,8 +126,6 @@
             <w:r>
               <w:t>JC</w:t>
             </w:r>
-            <w:bookmarkStart w:id="0" w:name="_GoBack"/>
-            <w:bookmarkEnd w:id="0"/>
           </w:p>
         </w:tc>
       </w:tr>
@@ -178,10 +176,21 @@
       </w:tr>
     </w:tbl>
     <w:p/>
-    <w:p>
-      <w:r>
-        <w:t>The updated mockups were discussed.</w:t>
-      </w:r>
+    <w:p/>
+    <w:p>
+      <w:pPr>
+        <w:rPr>
+          <w:color w:val="1F497D"/>
+        </w:rPr>
+      </w:pPr>
+      <w:r>
+        <w:rPr>
+          <w:color w:val="1F497D"/>
+        </w:rPr>
+        <w:t>Feedback from User Experience demo on 6/24/2015.</w:t>
+      </w:r>
+      <w:bookmarkStart w:id="0" w:name="_GoBack"/>
+      <w:bookmarkEnd w:id="0"/>
     </w:p>
     <w:p/>
     <w:p>
@@ -191,9 +200,9 @@
         </w:rPr>
         <w:drawing>
           <wp:inline distT="0" distB="0" distL="0" distR="0">
-            <wp:extent cx="4857750" cy="4353786"/>
-            <wp:effectExtent l="0" t="0" r="0" b="8890"/>
-            <wp:docPr id="1" name="Picture 1" descr="C:\openfda3\Req\Mockup\GUI  v3.jpg"/>
+            <wp:extent cx="6362596" cy="3390900"/>
+            <wp:effectExtent l="0" t="0" r="635" b="0"/>
+            <wp:docPr id="3" name="Picture 3" descr="C:\Users\Nayan\AppData\Local\Microsoft\Windows\Temporary Internet Files\Content.Word\02.png"/>
             <wp:cNvGraphicFramePr>
               <a:graphicFrameLocks xmlns:a="http://schemas.openxmlformats.org/drawingml/2006/main" noChangeAspect="1"/>
             </wp:cNvGraphicFramePr>
@@ -201,13 +210,13 @@
               <a:graphicData uri="http://schemas.openxmlformats.org/drawingml/2006/picture">
                 <pic:pic xmlns:pic="http://schemas.openxmlformats.org/drawingml/2006/picture">
                   <pic:nvPicPr>
-                    <pic:cNvPr id="0" name="Picture 1" descr="C:\openfda3\Req\Mockup\GUI  v3.jpg"/>
+                    <pic:cNvPr id="0" name="Picture 1" descr="C:\Users\Nayan\AppData\Local\Microsoft\Windows\Temporary Internet Files\Content.Word\02.png"/>
                     <pic:cNvPicPr>
                       <a:picLocks noChangeAspect="1" noChangeArrowheads="1"/>
                     </pic:cNvPicPr>
                   </pic:nvPicPr>
                   <pic:blipFill>
-                    <a:blip r:embed="rId5" cstate="print">
+                    <a:blip r:embed="rId6">
                       <a:extLst>
                         <a:ext uri="{28A0092B-C50C-407E-A947-70E740481C1C}">
                           <a14:useLocalDpi xmlns:a14="http://schemas.microsoft.com/office/drawing/2010/main" val="0"/>
@@ -222,7 +231,7 @@
                   <pic:spPr bwMode="auto">
                     <a:xfrm>
                       <a:off x="0" y="0"/>
-                      <a:ext cx="4860041" cy="4355840"/>
+                      <a:ext cx="6362596" cy="3390900"/>
                     </a:xfrm>
                     <a:prstGeom prst="rect">
                       <a:avLst/>
@@ -239,54 +248,19 @@
         </w:drawing>
       </w:r>
     </w:p>
-    <w:p>
-      <w:r>
-        <w:tab/>
-      </w:r>
-      <w:r>
-        <w:tab/>
-      </w:r>
-      <w:r>
-        <w:tab/>
-        <w:t>Mockup v3</w:t>
-      </w:r>
-    </w:p>
-    <w:p>
-      <w:r>
-        <w:t>Comments:</w:t>
-      </w:r>
-    </w:p>
-    <w:p>
-      <w:r>
-        <w:t>1. Add a radio button to get data either from local DB or OpenFDA interface.</w:t>
-      </w:r>
-    </w:p>
-    <w:p>
-      <w:r>
-        <w:t xml:space="preserve">2. </w:t>
-      </w:r>
-      <w:r>
-        <w:t>Add facility to zoom into a timeline.</w:t>
-      </w:r>
-    </w:p>
-    <w:p>
-      <w:r>
-        <w:t>3. Show recall data on the mockup.</w:t>
-      </w:r>
-    </w:p>
     <w:p/>
     <w:p/>
-    <w:p/>
     <w:p>
       <w:r>
         <w:rPr>
           <w:noProof/>
         </w:rPr>
+        <w:lastRenderedPageBreak/>
         <w:drawing>
           <wp:inline distT="0" distB="0" distL="0" distR="0">
             <wp:extent cx="5943600" cy="3167599"/>
             <wp:effectExtent l="0" t="0" r="0" b="0"/>
-            <wp:docPr id="2" name="Picture 2" descr="C:\openfda3\Req\Mockup\UI-5.png"/>
+            <wp:docPr id="4" name="Picture 4" descr="C:\Users\Nayan\AppData\Local\Microsoft\Windows\Temporary Internet Files\Content.Word\03.png"/>
             <wp:cNvGraphicFramePr>
               <a:graphicFrameLocks xmlns:a="http://schemas.openxmlformats.org/drawingml/2006/main" noChangeAspect="1"/>
             </wp:cNvGraphicFramePr>
@@ -294,13 +268,13 @@
               <a:graphicData uri="http://schemas.openxmlformats.org/drawingml/2006/picture">
                 <pic:pic xmlns:pic="http://schemas.openxmlformats.org/drawingml/2006/picture">
                   <pic:nvPicPr>
-                    <pic:cNvPr id="0" name="Picture 2" descr="C:\openfda3\Req\Mockup\UI-5.png"/>
+                    <pic:cNvPr id="0" name="Picture 3" descr="C:\Users\Nayan\AppData\Local\Microsoft\Windows\Temporary Internet Files\Content.Word\03.png"/>
                     <pic:cNvPicPr>
                       <a:picLocks noChangeAspect="1" noChangeArrowheads="1"/>
                     </pic:cNvPicPr>
                   </pic:nvPicPr>
                   <pic:blipFill>
-                    <a:blip r:embed="rId6">
+                    <a:blip r:embed="rId7">
                       <a:extLst>
                         <a:ext uri="{28A0092B-C50C-407E-A947-70E740481C1C}">
                           <a14:useLocalDpi xmlns:a14="http://schemas.microsoft.com/office/drawing/2010/main" val="0"/>
@@ -332,18 +306,732 @@
         </w:drawing>
       </w:r>
     </w:p>
-    <w:p>
-      <w:r>
-        <w:tab/>
-      </w:r>
-      <w:r>
-        <w:tab/>
-      </w:r>
-      <w:r>
-        <w:tab/>
-        <w:t>Mockup v4</w:t>
-      </w:r>
-    </w:p>
+    <w:p/>
+    <w:p>
+      <w:r>
+        <w:rPr>
+          <w:noProof/>
+        </w:rPr>
+        <w:drawing>
+          <wp:inline distT="0" distB="0" distL="0" distR="0">
+            <wp:extent cx="5943600" cy="3167599"/>
+            <wp:effectExtent l="0" t="0" r="0" b="0"/>
+            <wp:docPr id="5" name="Picture 5" descr="C:\Users\Nayan\AppData\Local\Microsoft\Windows\Temporary Internet Files\Content.Word\04.png"/>
+            <wp:cNvGraphicFramePr>
+              <a:graphicFrameLocks xmlns:a="http://schemas.openxmlformats.org/drawingml/2006/main" noChangeAspect="1"/>
+            </wp:cNvGraphicFramePr>
+            <a:graphic xmlns:a="http://schemas.openxmlformats.org/drawingml/2006/main">
+              <a:graphicData uri="http://schemas.openxmlformats.org/drawingml/2006/picture">
+                <pic:pic xmlns:pic="http://schemas.openxmlformats.org/drawingml/2006/picture">
+                  <pic:nvPicPr>
+                    <pic:cNvPr id="0" name="Picture 5" descr="C:\Users\Nayan\AppData\Local\Microsoft\Windows\Temporary Internet Files\Content.Word\04.png"/>
+                    <pic:cNvPicPr>
+                      <a:picLocks noChangeAspect="1" noChangeArrowheads="1"/>
+                    </pic:cNvPicPr>
+                  </pic:nvPicPr>
+                  <pic:blipFill>
+                    <a:blip r:embed="rId8">
+                      <a:extLst>
+                        <a:ext uri="{28A0092B-C50C-407E-A947-70E740481C1C}">
+                          <a14:useLocalDpi xmlns:a14="http://schemas.microsoft.com/office/drawing/2010/main" val="0"/>
+                        </a:ext>
+                      </a:extLst>
+                    </a:blip>
+                    <a:srcRect/>
+                    <a:stretch>
+                      <a:fillRect/>
+                    </a:stretch>
+                  </pic:blipFill>
+                  <pic:spPr bwMode="auto">
+                    <a:xfrm>
+                      <a:off x="0" y="0"/>
+                      <a:ext cx="5943600" cy="3167599"/>
+                    </a:xfrm>
+                    <a:prstGeom prst="rect">
+                      <a:avLst/>
+                    </a:prstGeom>
+                    <a:noFill/>
+                    <a:ln>
+                      <a:noFill/>
+                    </a:ln>
+                  </pic:spPr>
+                </pic:pic>
+              </a:graphicData>
+            </a:graphic>
+          </wp:inline>
+        </w:drawing>
+      </w:r>
+    </w:p>
+    <w:p/>
+    <w:p/>
+    <w:p/>
+    <w:p/>
+    <w:p>
+      <w:pPr>
+        <w:pStyle w:val="ListParagraph"/>
+        <w:numPr>
+          <w:ilvl w:val="0"/>
+          <w:numId w:val="1"/>
+        </w:numPr>
+        <w:rPr>
+          <w:color w:val="1F497D"/>
+        </w:rPr>
+      </w:pPr>
+      <w:r>
+        <w:rPr>
+          <w:color w:val="1F497D"/>
+        </w:rPr>
+        <w:lastRenderedPageBreak/>
+        <w:t>U</w:t>
+      </w:r>
+      <w:r>
+        <w:rPr>
+          <w:color w:val="1F497D"/>
+        </w:rPr>
+        <w:t>se the logo attached.</w:t>
+      </w:r>
+    </w:p>
+    <w:p>
+      <w:pPr>
+        <w:rPr>
+          <w:color w:val="1F497D"/>
+        </w:rPr>
+      </w:pPr>
+    </w:p>
+    <w:p>
+      <w:pPr>
+        <w:pStyle w:val="ListParagraph"/>
+        <w:numPr>
+          <w:ilvl w:val="0"/>
+          <w:numId w:val="1"/>
+        </w:numPr>
+        <w:rPr>
+          <w:color w:val="1F497D"/>
+        </w:rPr>
+      </w:pPr>
+      <w:r>
+        <w:rPr>
+          <w:color w:val="1F497D"/>
+        </w:rPr>
+        <w:t xml:space="preserve">Message on top portion of the page </w:t>
+      </w:r>
+    </w:p>
+    <w:p>
+      <w:pPr>
+        <w:pStyle w:val="ListParagraph"/>
+        <w:rPr>
+          <w:color w:val="1F497D"/>
+        </w:rPr>
+      </w:pPr>
+    </w:p>
+    <w:p>
+      <w:pPr>
+        <w:pStyle w:val="ListParagraph"/>
+        <w:rPr>
+          <w:color w:val="1F497D"/>
+        </w:rPr>
+      </w:pPr>
+      <w:r>
+        <w:rPr>
+          <w:color w:val="1F497D"/>
+        </w:rPr>
+        <w:t>“dAnalytics compiles drug adverse event data from the U.S. Food and Drug Administration (</w:t>
+      </w:r>
+      <w:hyperlink r:id="rId9" w:history="1">
+        <w:r>
+          <w:rPr>
+            <w:rStyle w:val="Hyperlink"/>
+          </w:rPr>
+          <w:t>https://open.fda.gov</w:t>
+        </w:r>
+      </w:hyperlink>
+      <w:r>
+        <w:rPr>
+          <w:color w:val="1F497D"/>
+        </w:rPr>
+        <w:t>).  We have analyzed about 10 million drug adverse events from the last 10 years, between 2004 and 2014. Search here to look for specific drug's events and related data.”</w:t>
+      </w:r>
+    </w:p>
+    <w:p>
+      <w:pPr>
+        <w:pStyle w:val="ListParagraph"/>
+        <w:rPr>
+          <w:color w:val="1F497D"/>
+        </w:rPr>
+      </w:pPr>
+    </w:p>
+    <w:p>
+      <w:pPr>
+        <w:pStyle w:val="ListParagraph"/>
+        <w:ind w:left="0"/>
+        <w:rPr>
+          <w:b/>
+          <w:bCs/>
+          <w:color w:val="1F497D"/>
+        </w:rPr>
+      </w:pPr>
+      <w:r>
+        <w:rPr>
+          <w:b/>
+          <w:bCs/>
+          <w:color w:val="1F497D"/>
+        </w:rPr>
+        <w:t>Filter changes</w:t>
+      </w:r>
+    </w:p>
+    <w:p>
+      <w:pPr>
+        <w:pStyle w:val="ListParagraph"/>
+        <w:numPr>
+          <w:ilvl w:val="0"/>
+          <w:numId w:val="1"/>
+        </w:numPr>
+        <w:rPr>
+          <w:color w:val="1F497D"/>
+        </w:rPr>
+      </w:pPr>
+      <w:r>
+        <w:rPr>
+          <w:color w:val="1F497D"/>
+        </w:rPr>
+        <w:t>Change Input filter criteria in single line</w:t>
+      </w:r>
+    </w:p>
+    <w:p>
+      <w:pPr>
+        <w:pStyle w:val="ListParagraph"/>
+        <w:numPr>
+          <w:ilvl w:val="1"/>
+          <w:numId w:val="1"/>
+        </w:numPr>
+        <w:rPr>
+          <w:color w:val="1F497D"/>
+        </w:rPr>
+      </w:pPr>
+      <w:r>
+        <w:rPr>
+          <w:color w:val="1F497D"/>
+        </w:rPr>
+        <w:t>Select Drug – tooltip should be “Select a drug to see any adverse events reported for it.”</w:t>
+      </w:r>
+    </w:p>
+    <w:p>
+      <w:pPr>
+        <w:pStyle w:val="ListParagraph"/>
+        <w:numPr>
+          <w:ilvl w:val="1"/>
+          <w:numId w:val="1"/>
+        </w:numPr>
+        <w:rPr>
+          <w:color w:val="1F497D"/>
+        </w:rPr>
+      </w:pPr>
+      <w:r>
+        <w:rPr>
+          <w:color w:val="1F497D"/>
+        </w:rPr>
+        <w:t>Select period “from place holder”  “box to place holder”</w:t>
+      </w:r>
+    </w:p>
+    <w:p>
+      <w:pPr>
+        <w:pStyle w:val="ListParagraph"/>
+        <w:numPr>
+          <w:ilvl w:val="1"/>
+          <w:numId w:val="1"/>
+        </w:numPr>
+        <w:rPr>
+          <w:color w:val="1F497D"/>
+        </w:rPr>
+      </w:pPr>
+      <w:r>
+        <w:rPr>
+          <w:color w:val="1F497D"/>
+        </w:rPr>
+        <w:t>Gender</w:t>
+      </w:r>
+    </w:p>
+    <w:p>
+      <w:pPr>
+        <w:pStyle w:val="ListParagraph"/>
+        <w:numPr>
+          <w:ilvl w:val="1"/>
+          <w:numId w:val="1"/>
+        </w:numPr>
+        <w:rPr>
+          <w:color w:val="1F497D"/>
+        </w:rPr>
+      </w:pPr>
+      <w:r>
+        <w:rPr>
+          <w:color w:val="1F497D"/>
+        </w:rPr>
+        <w:t>Age Group</w:t>
+      </w:r>
+    </w:p>
+    <w:p>
+      <w:pPr>
+        <w:pStyle w:val="ListParagraph"/>
+        <w:numPr>
+          <w:ilvl w:val="1"/>
+          <w:numId w:val="1"/>
+        </w:numPr>
+        <w:rPr>
+          <w:color w:val="1F497D"/>
+        </w:rPr>
+      </w:pPr>
+      <w:r>
+        <w:rPr>
+          <w:color w:val="1F497D"/>
+        </w:rPr>
+        <w:t>Weight Range</w:t>
+      </w:r>
+    </w:p>
+    <w:p>
+      <w:pPr>
+        <w:pStyle w:val="ListParagraph"/>
+        <w:numPr>
+          <w:ilvl w:val="1"/>
+          <w:numId w:val="1"/>
+        </w:numPr>
+        <w:rPr>
+          <w:color w:val="1F497D"/>
+        </w:rPr>
+      </w:pPr>
+      <w:r>
+        <w:rPr>
+          <w:color w:val="1F497D"/>
+        </w:rPr>
+        <w:t>Country</w:t>
+      </w:r>
+    </w:p>
+    <w:p>
+      <w:pPr>
+        <w:ind w:left="360"/>
+        <w:rPr>
+          <w:color w:val="1F497D"/>
+        </w:rPr>
+      </w:pPr>
+      <w:r>
+        <w:rPr>
+          <w:color w:val="1F497D"/>
+        </w:rPr>
+        <w:t>Radio button one – Offline Local Data – tool tip. “The report runs on local database downloaded from FDA (</w:t>
+      </w:r>
+      <w:hyperlink r:id="rId10" w:history="1">
+        <w:r>
+          <w:rPr>
+            <w:rStyle w:val="Hyperlink"/>
+          </w:rPr>
+          <w:t>https://open.fda.gov</w:t>
+        </w:r>
+      </w:hyperlink>
+      <w:r>
+        <w:rPr>
+          <w:color w:val="1F497D"/>
+        </w:rPr>
+        <w:t>). Select this option when open FDA.gov is not available.”</w:t>
+      </w:r>
+    </w:p>
+    <w:p>
+      <w:pPr>
+        <w:ind w:left="360"/>
+        <w:rPr>
+          <w:color w:val="1F497D"/>
+        </w:rPr>
+      </w:pPr>
+      <w:r>
+        <w:rPr>
+          <w:color w:val="1F497D"/>
+        </w:rPr>
+        <w:t>Radio button two - Online FDA Data – tool tip “Data is retrieved in real time from FDA using open FDA APIs (</w:t>
+      </w:r>
+      <w:hyperlink r:id="rId11" w:history="1">
+        <w:r>
+          <w:rPr>
+            <w:rStyle w:val="Hyperlink"/>
+          </w:rPr>
+          <w:t>https://open.fda.gov</w:t>
+        </w:r>
+      </w:hyperlink>
+      <w:r>
+        <w:rPr>
+          <w:color w:val="1F497D"/>
+        </w:rPr>
+        <w:t>).”</w:t>
+      </w:r>
+    </w:p>
+    <w:p>
+      <w:pPr>
+        <w:ind w:left="360"/>
+        <w:rPr>
+          <w:color w:val="1F497D"/>
+        </w:rPr>
+      </w:pPr>
+    </w:p>
+    <w:p>
+      <w:pPr>
+        <w:rPr>
+          <w:b/>
+          <w:bCs/>
+          <w:color w:val="1F497D"/>
+        </w:rPr>
+      </w:pPr>
+      <w:r>
+        <w:rPr>
+          <w:b/>
+          <w:bCs/>
+          <w:color w:val="1F497D"/>
+        </w:rPr>
+        <w:t>Spike table information</w:t>
+      </w:r>
+    </w:p>
+    <w:p>
+      <w:pPr>
+        <w:pStyle w:val="ListParagraph"/>
+        <w:numPr>
+          <w:ilvl w:val="0"/>
+          <w:numId w:val="1"/>
+        </w:numPr>
+        <w:rPr>
+          <w:color w:val="1F497D"/>
+        </w:rPr>
+      </w:pPr>
+      <w:r>
+        <w:rPr>
+          <w:color w:val="1F497D"/>
+        </w:rPr>
+        <w:t>No spike found should be --- no data found</w:t>
+      </w:r>
+    </w:p>
+    <w:p>
+      <w:pPr>
+        <w:pStyle w:val="ListParagraph"/>
+        <w:numPr>
+          <w:ilvl w:val="0"/>
+          <w:numId w:val="1"/>
+        </w:numPr>
+        <w:rPr>
+          <w:color w:val="1F497D"/>
+        </w:rPr>
+      </w:pPr>
+      <w:r>
+        <w:rPr>
+          <w:color w:val="1F497D"/>
+        </w:rPr>
+        <w:t>Fix the issue spike should be for month.</w:t>
+      </w:r>
+    </w:p>
+    <w:p>
+      <w:pPr>
+        <w:pStyle w:val="ListParagraph"/>
+        <w:numPr>
+          <w:ilvl w:val="0"/>
+          <w:numId w:val="1"/>
+        </w:numPr>
+        <w:rPr>
+          <w:color w:val="1F497D"/>
+        </w:rPr>
+      </w:pPr>
+      <w:r>
+        <w:rPr>
+          <w:color w:val="1F497D"/>
+        </w:rPr>
+        <w:t>Spikes in the list should be in descending order. Date format should mm/yyyy. Spike table name should be “ Spike(s) in adverse event”. Bottom of the table should “*for the period 2004 to 2014”.</w:t>
+      </w:r>
+    </w:p>
+    <w:p>
+      <w:pPr>
+        <w:pStyle w:val="ListParagraph"/>
+        <w:numPr>
+          <w:ilvl w:val="0"/>
+          <w:numId w:val="1"/>
+        </w:numPr>
+        <w:rPr>
+          <w:color w:val="1F497D"/>
+        </w:rPr>
+      </w:pPr>
+      <w:r>
+        <w:rPr>
+          <w:color w:val="1F497D"/>
+        </w:rPr>
+        <w:t>On click any row should open pie graphs. Both count and percentage values should be shown for each pie chart. Try out different options. Make this look good.</w:t>
+      </w:r>
+    </w:p>
+    <w:p>
+      <w:pPr>
+        <w:pStyle w:val="ListParagraph"/>
+        <w:numPr>
+          <w:ilvl w:val="0"/>
+          <w:numId w:val="1"/>
+        </w:numPr>
+        <w:rPr>
+          <w:color w:val="1F497D"/>
+        </w:rPr>
+      </w:pPr>
+      <w:r>
+        <w:rPr>
+          <w:color w:val="1F497D"/>
+        </w:rPr>
+        <w:t>Toggle button or close button should be there to come back to normal graph.</w:t>
+      </w:r>
+    </w:p>
+    <w:p>
+      <w:pPr>
+        <w:pStyle w:val="ListParagraph"/>
+        <w:rPr>
+          <w:color w:val="1F497D"/>
+        </w:rPr>
+      </w:pPr>
+    </w:p>
+    <w:p>
+      <w:pPr>
+        <w:rPr>
+          <w:b/>
+          <w:bCs/>
+          <w:color w:val="1F497D"/>
+        </w:rPr>
+      </w:pPr>
+      <w:r>
+        <w:rPr>
+          <w:b/>
+          <w:bCs/>
+          <w:color w:val="1F497D"/>
+        </w:rPr>
+        <w:t>Graph information</w:t>
+      </w:r>
+    </w:p>
+    <w:p>
+      <w:pPr>
+        <w:pStyle w:val="ListParagraph"/>
+        <w:rPr>
+          <w:color w:val="1F497D"/>
+        </w:rPr>
+      </w:pPr>
+    </w:p>
+    <w:p>
+      <w:pPr>
+        <w:pStyle w:val="ListParagraph"/>
+        <w:numPr>
+          <w:ilvl w:val="0"/>
+          <w:numId w:val="2"/>
+        </w:numPr>
+        <w:rPr>
+          <w:color w:val="1F497D"/>
+        </w:rPr>
+      </w:pPr>
+      <w:r>
+        <w:rPr>
+          <w:color w:val="1F497D"/>
+        </w:rPr>
+        <w:t>Graph line color should be “red”.</w:t>
+      </w:r>
+    </w:p>
+    <w:p>
+      <w:pPr>
+        <w:pStyle w:val="ListParagraph"/>
+        <w:numPr>
+          <w:ilvl w:val="0"/>
+          <w:numId w:val="2"/>
+        </w:numPr>
+        <w:rPr>
+          <w:color w:val="1F497D"/>
+        </w:rPr>
+      </w:pPr>
+      <w:r>
+        <w:rPr>
+          <w:color w:val="1F497D"/>
+        </w:rPr>
+        <w:t>Graph data should be only for the year 2004 to 2014.</w:t>
+      </w:r>
+    </w:p>
+    <w:p>
+      <w:pPr>
+        <w:pStyle w:val="ListParagraph"/>
+        <w:numPr>
+          <w:ilvl w:val="0"/>
+          <w:numId w:val="2"/>
+        </w:numPr>
+        <w:rPr>
+          <w:color w:val="1F497D"/>
+        </w:rPr>
+      </w:pPr>
+      <w:r>
+        <w:rPr>
+          <w:color w:val="1F497D"/>
+        </w:rPr>
+        <w:t>Message on top of the graph should be “Adverse event reported for selected drug, gender, age, weight for the period 1/2004 to 12/2014.“ default “ Adverse event report for the period 1/2004 to 12/2014”.</w:t>
+      </w:r>
+    </w:p>
+    <w:p>
+      <w:pPr>
+        <w:pStyle w:val="ListParagraph"/>
+        <w:numPr>
+          <w:ilvl w:val="0"/>
+          <w:numId w:val="2"/>
+        </w:numPr>
+        <w:rPr>
+          <w:color w:val="1F497D"/>
+        </w:rPr>
+      </w:pPr>
+      <w:r>
+        <w:rPr>
+          <w:color w:val="1F497D"/>
+        </w:rPr>
+        <w:t>Example “Adverse event reported for selected drug NORETHINGRONE, female, age group upto 20 for the period 03/2004 to 05/2014”</w:t>
+      </w:r>
+    </w:p>
+    <w:p>
+      <w:pPr>
+        <w:pStyle w:val="ListParagraph"/>
+        <w:rPr>
+          <w:color w:val="1F497D"/>
+        </w:rPr>
+      </w:pPr>
+    </w:p>
+    <w:p>
+      <w:pPr>
+        <w:pStyle w:val="ListParagraph"/>
+        <w:ind w:left="0"/>
+        <w:rPr>
+          <w:color w:val="1F497D"/>
+        </w:rPr>
+      </w:pPr>
+    </w:p>
+    <w:p>
+      <w:pPr>
+        <w:pStyle w:val="ListParagraph"/>
+        <w:ind w:left="0"/>
+        <w:rPr>
+          <w:color w:val="1F497D"/>
+        </w:rPr>
+      </w:pPr>
+      <w:r>
+        <w:rPr>
+          <w:color w:val="1F497D"/>
+        </w:rPr>
+        <w:lastRenderedPageBreak/>
+        <w:t>Table Information</w:t>
+      </w:r>
+    </w:p>
+    <w:p>
+      <w:pPr>
+        <w:pStyle w:val="ListParagraph"/>
+        <w:ind w:left="0"/>
+        <w:rPr>
+          <w:color w:val="1F497D"/>
+        </w:rPr>
+      </w:pPr>
+    </w:p>
+    <w:p>
+      <w:pPr>
+        <w:pStyle w:val="ListParagraph"/>
+        <w:numPr>
+          <w:ilvl w:val="0"/>
+          <w:numId w:val="2"/>
+        </w:numPr>
+        <w:rPr>
+          <w:color w:val="1F497D"/>
+        </w:rPr>
+      </w:pPr>
+      <w:r>
+        <w:rPr>
+          <w:color w:val="1F497D"/>
+        </w:rPr>
+        <w:t>Reaction table column names - Drug Name, Drug Reaction, Number of Adverse event</w:t>
+      </w:r>
+    </w:p>
+    <w:p>
+      <w:pPr>
+        <w:pStyle w:val="ListParagraph"/>
+        <w:numPr>
+          <w:ilvl w:val="0"/>
+          <w:numId w:val="2"/>
+        </w:numPr>
+        <w:rPr>
+          <w:color w:val="1F497D"/>
+        </w:rPr>
+      </w:pPr>
+      <w:r>
+        <w:rPr>
+          <w:color w:val="1F497D"/>
+        </w:rPr>
+        <w:t>Characterization table column names - Drug Name, FDA drug Characterization, Number of Adverse event</w:t>
+      </w:r>
+    </w:p>
+    <w:p>
+      <w:pPr>
+        <w:pStyle w:val="ListParagraph"/>
+        <w:numPr>
+          <w:ilvl w:val="0"/>
+          <w:numId w:val="2"/>
+        </w:numPr>
+        <w:rPr>
+          <w:color w:val="1F497D"/>
+        </w:rPr>
+      </w:pPr>
+      <w:r>
+        <w:rPr>
+          <w:color w:val="1F497D"/>
+        </w:rPr>
+        <w:t>Emergency Room table – warning message “ *Emergency room data available for the state of New York for 2012”</w:t>
+      </w:r>
+    </w:p>
+    <w:p>
+      <w:pPr>
+        <w:pStyle w:val="ListParagraph"/>
+        <w:numPr>
+          <w:ilvl w:val="0"/>
+          <w:numId w:val="2"/>
+        </w:numPr>
+        <w:rPr>
+          <w:color w:val="1F497D"/>
+        </w:rPr>
+      </w:pPr>
+      <w:r>
+        <w:rPr>
+          <w:color w:val="1F497D"/>
+        </w:rPr>
+        <w:t>Discharge Table  - warning message “*Discharge data available for the state of New York for 2009 till 2014.”</w:t>
+      </w:r>
+    </w:p>
+    <w:p>
+      <w:pPr>
+        <w:pStyle w:val="ListParagraph"/>
+        <w:numPr>
+          <w:ilvl w:val="0"/>
+          <w:numId w:val="2"/>
+        </w:numPr>
+        <w:rPr>
+          <w:color w:val="1F497D"/>
+        </w:rPr>
+      </w:pPr>
+      <w:r>
+        <w:rPr>
+          <w:color w:val="1F497D"/>
+        </w:rPr>
+        <w:t>Bottom of the page message “Developed by TurningPoint global solution LLC for GSA agile delivery service request for the quotation – 4QTFHS150004”</w:t>
+      </w:r>
+    </w:p>
+    <w:p>
+      <w:pPr>
+        <w:pStyle w:val="ListParagraph"/>
+        <w:numPr>
+          <w:ilvl w:val="0"/>
+          <w:numId w:val="2"/>
+        </w:numPr>
+        <w:rPr>
+          <w:color w:val="1F497D"/>
+        </w:rPr>
+      </w:pPr>
+      <w:r>
+        <w:rPr>
+          <w:color w:val="1F497D"/>
+        </w:rPr>
+        <w:t>Add Turing Point Logo. Bottom right or top right.</w:t>
+      </w:r>
+    </w:p>
+    <w:p/>
     <w:sectPr>
       <w:pgSz w:w="12240" w:h="15840"/>
       <w:pgMar w:top="1440" w:right="1440" w:bottom="1440" w:left="1440" w:header="720" w:footer="720" w:gutter="0"/>
@@ -352,6 +1040,261 @@
     </w:sectPr>
   </w:body>
 </w:document>
+</file>
+
+<file path=word/numbering.xml><?xml version="1.0" encoding="utf-8"?>
+<w:numbering xmlns:wpc="http://schemas.microsoft.com/office/word/2010/wordprocessingCanvas" xmlns:mc="http://schemas.openxmlformats.org/markup-compatibility/2006" xmlns:o="urn:schemas-microsoft-com:office:office" xmlns:r="http://schemas.openxmlformats.org/officeDocument/2006/relationships" xmlns:m="http://schemas.openxmlformats.org/officeDocument/2006/math" xmlns:v="urn:schemas-microsoft-com:vml" xmlns:wp14="http://schemas.microsoft.com/office/word/2010/wordprocessingDrawing" xmlns:wp="http://schemas.openxmlformats.org/drawingml/2006/wordprocessingDrawing" xmlns:w10="urn:schemas-microsoft-com:office:word" xmlns:w="http://schemas.openxmlformats.org/wordprocessingml/2006/main" xmlns:w14="http://schemas.microsoft.com/office/word/2010/wordml" xmlns:wpg="http://schemas.microsoft.com/office/word/2010/wordprocessingGroup" xmlns:wpi="http://schemas.microsoft.com/office/word/2010/wordprocessingInk" xmlns:wne="http://schemas.microsoft.com/office/word/2006/wordml" xmlns:wps="http://schemas.microsoft.com/office/word/2010/wordprocessingShape" mc:Ignorable="w14 wp14">
+  <w:abstractNum w:abstractNumId="0">
+    <w:nsid w:val="01E300C5"/>
+    <w:multiLevelType w:val="hybridMultilevel"/>
+    <w:tmpl w:val="516ADD0E"/>
+    <w:lvl w:ilvl="0" w:tplc="98B872EC">
+      <w:start w:val="3"/>
+      <w:numFmt w:val="bullet"/>
+      <w:lvlText w:val="-"/>
+      <w:lvlJc w:val="left"/>
+      <w:pPr>
+        <w:ind w:left="720" w:hanging="360"/>
+      </w:pPr>
+      <w:rPr>
+        <w:rFonts w:ascii="Calibri" w:eastAsia="Calibri" w:hAnsi="Calibri" w:cs="Times New Roman" w:hint="default"/>
+      </w:rPr>
+    </w:lvl>
+    <w:lvl w:ilvl="1" w:tplc="04090003">
+      <w:start w:val="1"/>
+      <w:numFmt w:val="bullet"/>
+      <w:lvlText w:val="o"/>
+      <w:lvlJc w:val="left"/>
+      <w:pPr>
+        <w:ind w:left="1440" w:hanging="360"/>
+      </w:pPr>
+      <w:rPr>
+        <w:rFonts w:ascii="Courier New" w:hAnsi="Courier New" w:cs="Courier New" w:hint="default"/>
+      </w:rPr>
+    </w:lvl>
+    <w:lvl w:ilvl="2" w:tplc="04090005">
+      <w:start w:val="1"/>
+      <w:numFmt w:val="bullet"/>
+      <w:lvlText w:val=""/>
+      <w:lvlJc w:val="left"/>
+      <w:pPr>
+        <w:ind w:left="2160" w:hanging="360"/>
+      </w:pPr>
+      <w:rPr>
+        <w:rFonts w:ascii="Wingdings" w:hAnsi="Wingdings" w:hint="default"/>
+      </w:rPr>
+    </w:lvl>
+    <w:lvl w:ilvl="3" w:tplc="04090001">
+      <w:start w:val="1"/>
+      <w:numFmt w:val="bullet"/>
+      <w:lvlText w:val=""/>
+      <w:lvlJc w:val="left"/>
+      <w:pPr>
+        <w:ind w:left="2880" w:hanging="360"/>
+      </w:pPr>
+      <w:rPr>
+        <w:rFonts w:ascii="Symbol" w:hAnsi="Symbol" w:hint="default"/>
+      </w:rPr>
+    </w:lvl>
+    <w:lvl w:ilvl="4" w:tplc="04090003">
+      <w:start w:val="1"/>
+      <w:numFmt w:val="bullet"/>
+      <w:lvlText w:val="o"/>
+      <w:lvlJc w:val="left"/>
+      <w:pPr>
+        <w:ind w:left="3600" w:hanging="360"/>
+      </w:pPr>
+      <w:rPr>
+        <w:rFonts w:ascii="Courier New" w:hAnsi="Courier New" w:cs="Courier New" w:hint="default"/>
+      </w:rPr>
+    </w:lvl>
+    <w:lvl w:ilvl="5" w:tplc="04090005">
+      <w:start w:val="1"/>
+      <w:numFmt w:val="bullet"/>
+      <w:lvlText w:val=""/>
+      <w:lvlJc w:val="left"/>
+      <w:pPr>
+        <w:ind w:left="4320" w:hanging="360"/>
+      </w:pPr>
+      <w:rPr>
+        <w:rFonts w:ascii="Wingdings" w:hAnsi="Wingdings" w:hint="default"/>
+      </w:rPr>
+    </w:lvl>
+    <w:lvl w:ilvl="6" w:tplc="04090001">
+      <w:start w:val="1"/>
+      <w:numFmt w:val="bullet"/>
+      <w:lvlText w:val=""/>
+      <w:lvlJc w:val="left"/>
+      <w:pPr>
+        <w:ind w:left="5040" w:hanging="360"/>
+      </w:pPr>
+      <w:rPr>
+        <w:rFonts w:ascii="Symbol" w:hAnsi="Symbol" w:hint="default"/>
+      </w:rPr>
+    </w:lvl>
+    <w:lvl w:ilvl="7" w:tplc="04090003">
+      <w:start w:val="1"/>
+      <w:numFmt w:val="bullet"/>
+      <w:lvlText w:val="o"/>
+      <w:lvlJc w:val="left"/>
+      <w:pPr>
+        <w:ind w:left="5760" w:hanging="360"/>
+      </w:pPr>
+      <w:rPr>
+        <w:rFonts w:ascii="Courier New" w:hAnsi="Courier New" w:cs="Courier New" w:hint="default"/>
+      </w:rPr>
+    </w:lvl>
+    <w:lvl w:ilvl="8" w:tplc="04090005">
+      <w:start w:val="1"/>
+      <w:numFmt w:val="bullet"/>
+      <w:lvlText w:val=""/>
+      <w:lvlJc w:val="left"/>
+      <w:pPr>
+        <w:ind w:left="6480" w:hanging="360"/>
+      </w:pPr>
+      <w:rPr>
+        <w:rFonts w:ascii="Wingdings" w:hAnsi="Wingdings" w:hint="default"/>
+      </w:rPr>
+    </w:lvl>
+  </w:abstractNum>
+  <w:abstractNum w:abstractNumId="1">
+    <w:nsid w:val="568E4722"/>
+    <w:multiLevelType w:val="hybridMultilevel"/>
+    <w:tmpl w:val="AA80A0D0"/>
+    <w:lvl w:ilvl="0" w:tplc="98B872EC">
+      <w:start w:val="3"/>
+      <w:numFmt w:val="bullet"/>
+      <w:lvlText w:val="-"/>
+      <w:lvlJc w:val="left"/>
+      <w:pPr>
+        <w:ind w:left="720" w:hanging="360"/>
+      </w:pPr>
+      <w:rPr>
+        <w:rFonts w:ascii="Calibri" w:eastAsia="Calibri" w:hAnsi="Calibri" w:cs="Times New Roman" w:hint="default"/>
+      </w:rPr>
+    </w:lvl>
+    <w:lvl w:ilvl="1" w:tplc="04090003">
+      <w:start w:val="1"/>
+      <w:numFmt w:val="bullet"/>
+      <w:lvlText w:val="o"/>
+      <w:lvlJc w:val="left"/>
+      <w:pPr>
+        <w:ind w:left="1440" w:hanging="360"/>
+      </w:pPr>
+      <w:rPr>
+        <w:rFonts w:ascii="Courier New" w:hAnsi="Courier New" w:cs="Courier New" w:hint="default"/>
+      </w:rPr>
+    </w:lvl>
+    <w:lvl w:ilvl="2" w:tplc="04090005">
+      <w:start w:val="1"/>
+      <w:numFmt w:val="bullet"/>
+      <w:lvlText w:val=""/>
+      <w:lvlJc w:val="left"/>
+      <w:pPr>
+        <w:ind w:left="2160" w:hanging="360"/>
+      </w:pPr>
+      <w:rPr>
+        <w:rFonts w:ascii="Wingdings" w:hAnsi="Wingdings" w:hint="default"/>
+      </w:rPr>
+    </w:lvl>
+    <w:lvl w:ilvl="3" w:tplc="04090001">
+      <w:start w:val="1"/>
+      <w:numFmt w:val="bullet"/>
+      <w:lvlText w:val=""/>
+      <w:lvlJc w:val="left"/>
+      <w:pPr>
+        <w:ind w:left="2880" w:hanging="360"/>
+      </w:pPr>
+      <w:rPr>
+        <w:rFonts w:ascii="Symbol" w:hAnsi="Symbol" w:hint="default"/>
+      </w:rPr>
+    </w:lvl>
+    <w:lvl w:ilvl="4" w:tplc="04090003">
+      <w:start w:val="1"/>
+      <w:numFmt w:val="bullet"/>
+      <w:lvlText w:val="o"/>
+      <w:lvlJc w:val="left"/>
+      <w:pPr>
+        <w:ind w:left="3600" w:hanging="360"/>
+      </w:pPr>
+      <w:rPr>
+        <w:rFonts w:ascii="Courier New" w:hAnsi="Courier New" w:cs="Courier New" w:hint="default"/>
+      </w:rPr>
+    </w:lvl>
+    <w:lvl w:ilvl="5" w:tplc="04090005">
+      <w:start w:val="1"/>
+      <w:numFmt w:val="bullet"/>
+      <w:lvlText w:val=""/>
+      <w:lvlJc w:val="left"/>
+      <w:pPr>
+        <w:ind w:left="4320" w:hanging="360"/>
+      </w:pPr>
+      <w:rPr>
+        <w:rFonts w:ascii="Wingdings" w:hAnsi="Wingdings" w:hint="default"/>
+      </w:rPr>
+    </w:lvl>
+    <w:lvl w:ilvl="6" w:tplc="04090001">
+      <w:start w:val="1"/>
+      <w:numFmt w:val="bullet"/>
+      <w:lvlText w:val=""/>
+      <w:lvlJc w:val="left"/>
+      <w:pPr>
+        <w:ind w:left="5040" w:hanging="360"/>
+      </w:pPr>
+      <w:rPr>
+        <w:rFonts w:ascii="Symbol" w:hAnsi="Symbol" w:hint="default"/>
+      </w:rPr>
+    </w:lvl>
+    <w:lvl w:ilvl="7" w:tplc="04090003">
+      <w:start w:val="1"/>
+      <w:numFmt w:val="bullet"/>
+      <w:lvlText w:val="o"/>
+      <w:lvlJc w:val="left"/>
+      <w:pPr>
+        <w:ind w:left="5760" w:hanging="360"/>
+      </w:pPr>
+      <w:rPr>
+        <w:rFonts w:ascii="Courier New" w:hAnsi="Courier New" w:cs="Courier New" w:hint="default"/>
+      </w:rPr>
+    </w:lvl>
+    <w:lvl w:ilvl="8" w:tplc="04090005">
+      <w:start w:val="1"/>
+      <w:numFmt w:val="bullet"/>
+      <w:lvlText w:val=""/>
+      <w:lvlJc w:val="left"/>
+      <w:pPr>
+        <w:ind w:left="6480" w:hanging="360"/>
+      </w:pPr>
+      <w:rPr>
+        <w:rFonts w:ascii="Wingdings" w:hAnsi="Wingdings" w:hint="default"/>
+      </w:rPr>
+    </w:lvl>
+  </w:abstractNum>
+  <w:num w:numId="1">
+    <w:abstractNumId w:val="1"/>
+    <w:lvlOverride w:ilvl="0"/>
+    <w:lvlOverride w:ilvl="1"/>
+    <w:lvlOverride w:ilvl="2"/>
+    <w:lvlOverride w:ilvl="3"/>
+    <w:lvlOverride w:ilvl="4"/>
+    <w:lvlOverride w:ilvl="5"/>
+    <w:lvlOverride w:ilvl="6"/>
+    <w:lvlOverride w:ilvl="7"/>
+    <w:lvlOverride w:ilvl="8"/>
+  </w:num>
+  <w:num w:numId="2">
+    <w:abstractNumId w:val="0"/>
+    <w:lvlOverride w:ilvl="0"/>
+    <w:lvlOverride w:ilvl="1"/>
+    <w:lvlOverride w:ilvl="2"/>
+    <w:lvlOverride w:ilvl="3"/>
+    <w:lvlOverride w:ilvl="4"/>
+    <w:lvlOverride w:ilvl="5"/>
+    <w:lvlOverride w:ilvl="6"/>
+    <w:lvlOverride w:ilvl="7"/>
+    <w:lvlOverride w:ilvl="8"/>
+  </w:num>
+</w:numbering>
 </file>
 
 <file path=word/styles.xml><?xml version="1.0" encoding="utf-8"?>
@@ -592,6 +1535,32 @@
       <w:szCs w:val="16"/>
     </w:rPr>
   </w:style>
+  <w:style w:type="character" w:styleId="Hyperlink">
+    <w:name w:val="Hyperlink"/>
+    <w:basedOn w:val="DefaultParagraphFont"/>
+    <w:uiPriority w:val="99"/>
+    <w:semiHidden/>
+    <w:unhideWhenUsed/>
+    <w:rsid w:val="00E950E8"/>
+    <w:rPr>
+      <w:color w:val="0000FF"/>
+      <w:u w:val="single"/>
+    </w:rPr>
+  </w:style>
+  <w:style w:type="paragraph" w:styleId="ListParagraph">
+    <w:name w:val="List Paragraph"/>
+    <w:basedOn w:val="Normal"/>
+    <w:uiPriority w:val="34"/>
+    <w:qFormat/>
+    <w:rsid w:val="00E950E8"/>
+    <w:pPr>
+      <w:spacing w:after="0" w:line="240" w:lineRule="auto"/>
+      <w:ind w:left="720"/>
+    </w:pPr>
+    <w:rPr>
+      <w:rFonts w:ascii="Calibri" w:hAnsi="Calibri" w:cs="Times New Roman"/>
+    </w:rPr>
+  </w:style>
 </w:styles>
 </file>
 
@@ -831,6 +1800,32 @@
       <w:rFonts w:ascii="Tahoma" w:hAnsi="Tahoma" w:cs="Tahoma"/>
       <w:sz w:val="16"/>
       <w:szCs w:val="16"/>
+    </w:rPr>
+  </w:style>
+  <w:style w:type="character" w:styleId="Hyperlink">
+    <w:name w:val="Hyperlink"/>
+    <w:basedOn w:val="DefaultParagraphFont"/>
+    <w:uiPriority w:val="99"/>
+    <w:semiHidden/>
+    <w:unhideWhenUsed/>
+    <w:rsid w:val="00E950E8"/>
+    <w:rPr>
+      <w:color w:val="0000FF"/>
+      <w:u w:val="single"/>
+    </w:rPr>
+  </w:style>
+  <w:style w:type="paragraph" w:styleId="ListParagraph">
+    <w:name w:val="List Paragraph"/>
+    <w:basedOn w:val="Normal"/>
+    <w:uiPriority w:val="34"/>
+    <w:qFormat/>
+    <w:rsid w:val="00E950E8"/>
+    <w:pPr>
+      <w:spacing w:after="0" w:line="240" w:lineRule="auto"/>
+      <w:ind w:left="720"/>
+    </w:pPr>
+    <w:rPr>
+      <w:rFonts w:ascii="Calibri" w:hAnsi="Calibri" w:cs="Times New Roman"/>
     </w:rPr>
   </w:style>
 </w:styles>

</xml_diff>